<commit_message>
Description of the work of the evaluation function
</commit_message>
<xml_diff>
--- a/src/main/resources/Documentation.docx
+++ b/src/main/resources/Documentation.docx
@@ -1646,7 +1646,25 @@
           <w:sz w:val="28"/>
           <w:szCs w:val="28"/>
         </w:rPr>
-        <w:t>если нету то сразу записываем в результат координату</w:t>
+        <w:t xml:space="preserve">если </w:t>
+      </w:r>
+      <w:proofErr w:type="gramStart"/>
+      <w:r>
+        <w:rPr>
+          <w:rFonts w:ascii="Times New Roman" w:hAnsi="Times New Roman" w:cs="Times New Roman"/>
+          <w:sz w:val="28"/>
+          <w:szCs w:val="28"/>
+        </w:rPr>
+        <w:t>нету</w:t>
+      </w:r>
+      <w:proofErr w:type="gramEnd"/>
+      <w:r>
+        <w:rPr>
+          <w:rFonts w:ascii="Times New Roman" w:hAnsi="Times New Roman" w:cs="Times New Roman"/>
+          <w:sz w:val="28"/>
+          <w:szCs w:val="28"/>
+        </w:rPr>
+        <w:t xml:space="preserve"> то сразу записываем в результат координату</w:t>
       </w:r>
     </w:p>
     <w:p>
@@ -3595,7 +3613,27 @@
           <w:szCs w:val="28"/>
           <w:lang w:val="en-US"/>
         </w:rPr>
-        <w:t>{0=0, 1=3, 2=2, 3=1}</w:t>
+        <w:t xml:space="preserve">{0=0, </w:t>
+      </w:r>
+      <w:r>
+        <w:rPr>
+          <w:rFonts w:ascii="Times New Roman" w:hAnsi="Times New Roman" w:cs="Times New Roman"/>
+          <w:b/>
+          <w:bCs/>
+          <w:sz w:val="28"/>
+          <w:szCs w:val="28"/>
+          <w:lang w:val="en-US"/>
+        </w:rPr>
+        <w:t>1=3</w:t>
+      </w:r>
+      <w:r>
+        <w:rPr>
+          <w:rFonts w:ascii="Times New Roman" w:hAnsi="Times New Roman" w:cs="Times New Roman"/>
+          <w:sz w:val="28"/>
+          <w:szCs w:val="28"/>
+          <w:lang w:val="en-US"/>
+        </w:rPr>
+        <w:t>, 2=2, 3=1}</w:t>
       </w:r>
     </w:p>
     <w:sectPr>

</xml_diff>

<commit_message>
Added files for testing
</commit_message>
<xml_diff>
--- a/src/main/resources/Documentation.docx
+++ b/src/main/resources/Documentation.docx
@@ -393,12 +393,12 @@
       <w:tblGrid>
         <w:gridCol w:w="636"/>
         <w:gridCol w:w="567"/>
-        <w:gridCol w:w="636"/>
+        <w:gridCol w:w="777"/>
       </w:tblGrid>
       <w:tr>
         <w:tc>
           <w:tcPr>
-            <w:tcW w:w="562" w:type="dxa"/>
+            <w:tcW w:w="636" w:type="dxa"/>
           </w:tcPr>
           <w:p>
             <w:pPr>
@@ -448,7 +448,7 @@
         </w:tc>
         <w:tc>
           <w:tcPr>
-            <w:tcW w:w="567" w:type="dxa"/>
+            <w:tcW w:w="777" w:type="dxa"/>
           </w:tcPr>
           <w:p>
             <w:pPr>
@@ -475,7 +475,7 @@
       <w:tr>
         <w:tc>
           <w:tcPr>
-            <w:tcW w:w="562" w:type="dxa"/>
+            <w:tcW w:w="636" w:type="dxa"/>
           </w:tcPr>
           <w:p>
             <w:pPr>
@@ -525,7 +525,7 @@
         </w:tc>
         <w:tc>
           <w:tcPr>
-            <w:tcW w:w="567" w:type="dxa"/>
+            <w:tcW w:w="777" w:type="dxa"/>
           </w:tcPr>
           <w:p>
             <w:pPr>

</xml_diff>